<commit_message>
doku teil 1 mokups / db
</commit_message>
<xml_diff>
--- a/doc/200_Dokumentationsvorlage Teil 1 (Planungsphase).110.docx
+++ b/doc/200_Dokumentationsvorlage Teil 1 (Planungsphase).110.docx
@@ -2031,22 +2031,12 @@
     </w:p>
     <w:p>
       <w:pPr>
-        <w:spacing w:after="160" w:line="259" w:lineRule="auto"/>
-      </w:pPr>
-      <w:r>
-        <w:br w:type="page"/>
-      </w:r>
-    </w:p>
-    <w:p>
-      <w:pPr>
         <w:pStyle w:val="berschrift1"/>
         <w:spacing w:before="0" w:line="240" w:lineRule="auto"/>
       </w:pPr>
       <w:bookmarkStart w:id="2" w:name="_Toc440024420"/>
       <w:bookmarkStart w:id="3" w:name="_Toc471393536"/>
       <w:bookmarkStart w:id="4" w:name="_Toc479154640"/>
-      <w:bookmarkStart w:id="5" w:name="_GoBack"/>
-      <w:bookmarkEnd w:id="5"/>
       <w:r>
         <w:lastRenderedPageBreak/>
         <w:t>GUI Design</w:t>
@@ -2065,9 +2055,131 @@
         <w:spacing w:before="120" w:after="120" w:line="240" w:lineRule="auto"/>
         <w:ind w:left="576" w:hanging="576"/>
       </w:pPr>
-      <w:bookmarkStart w:id="6" w:name="_Toc440024421"/>
-      <w:bookmarkStart w:id="7" w:name="_Toc471393537"/>
-      <w:bookmarkStart w:id="8" w:name="_Toc479154641"/>
+      <w:bookmarkStart w:id="5" w:name="_Toc440024421"/>
+      <w:bookmarkStart w:id="6" w:name="_Toc471393537"/>
+      <w:bookmarkStart w:id="7" w:name="_Toc479154641"/>
+      <w:r>
+        <w:rPr>
+          <w:noProof/>
+          <w:lang w:eastAsia="de-CH"/>
+        </w:rPr>
+        <w:drawing>
+          <wp:anchor distT="0" distB="0" distL="114300" distR="114300" simplePos="0" relativeHeight="251722752" behindDoc="1" locked="0" layoutInCell="1" allowOverlap="1">
+            <wp:simplePos x="0" y="0"/>
+            <wp:positionH relativeFrom="margin">
+              <wp:posOffset>32385</wp:posOffset>
+            </wp:positionH>
+            <wp:positionV relativeFrom="paragraph">
+              <wp:posOffset>4478655</wp:posOffset>
+            </wp:positionV>
+            <wp:extent cx="5826760" cy="4067175"/>
+            <wp:effectExtent l="0" t="0" r="2540" b="9525"/>
+            <wp:wrapSquare wrapText="bothSides"/>
+            <wp:docPr id="4" name="Grafik 4"/>
+            <wp:cNvGraphicFramePr>
+              <a:graphicFrameLocks xmlns:a="http://schemas.openxmlformats.org/drawingml/2006/main" noChangeAspect="1"/>
+            </wp:cNvGraphicFramePr>
+            <a:graphic xmlns:a="http://schemas.openxmlformats.org/drawingml/2006/main">
+              <a:graphicData uri="http://schemas.openxmlformats.org/drawingml/2006/picture">
+                <pic:pic xmlns:pic="http://schemas.openxmlformats.org/drawingml/2006/picture">
+                  <pic:nvPicPr>
+                    <pic:cNvPr id="1" name=""/>
+                    <pic:cNvPicPr/>
+                  </pic:nvPicPr>
+                  <pic:blipFill>
+                    <a:blip r:embed="rId11">
+                      <a:extLst>
+                        <a:ext uri="{28A0092B-C50C-407E-A947-70E740481C1C}">
+                          <a14:useLocalDpi xmlns:a14="http://schemas.microsoft.com/office/drawing/2010/main" val="0"/>
+                        </a:ext>
+                      </a:extLst>
+                    </a:blip>
+                    <a:stretch>
+                      <a:fillRect/>
+                    </a:stretch>
+                  </pic:blipFill>
+                  <pic:spPr>
+                    <a:xfrm>
+                      <a:off x="0" y="0"/>
+                      <a:ext cx="5826760" cy="4067175"/>
+                    </a:xfrm>
+                    <a:prstGeom prst="rect">
+                      <a:avLst/>
+                    </a:prstGeom>
+                  </pic:spPr>
+                </pic:pic>
+              </a:graphicData>
+            </a:graphic>
+            <wp14:sizeRelH relativeFrom="margin">
+              <wp14:pctWidth>0</wp14:pctWidth>
+            </wp14:sizeRelH>
+            <wp14:sizeRelV relativeFrom="margin">
+              <wp14:pctHeight>0</wp14:pctHeight>
+            </wp14:sizeRelV>
+          </wp:anchor>
+        </w:drawing>
+      </w:r>
+      <w:r>
+        <w:rPr>
+          <w:noProof/>
+          <w:lang w:eastAsia="de-CH"/>
+        </w:rPr>
+        <w:drawing>
+          <wp:anchor distT="0" distB="0" distL="114300" distR="114300" simplePos="0" relativeHeight="251721728" behindDoc="0" locked="0" layoutInCell="1" allowOverlap="1">
+            <wp:simplePos x="0" y="0"/>
+            <wp:positionH relativeFrom="margin">
+              <wp:align>left</wp:align>
+            </wp:positionH>
+            <wp:positionV relativeFrom="paragraph">
+              <wp:posOffset>363855</wp:posOffset>
+            </wp:positionV>
+            <wp:extent cx="5829300" cy="4052570"/>
+            <wp:effectExtent l="0" t="0" r="0" b="5080"/>
+            <wp:wrapSquare wrapText="bothSides"/>
+            <wp:docPr id="3" name="Grafik 3"/>
+            <wp:cNvGraphicFramePr>
+              <a:graphicFrameLocks xmlns:a="http://schemas.openxmlformats.org/drawingml/2006/main" noChangeAspect="1"/>
+            </wp:cNvGraphicFramePr>
+            <a:graphic xmlns:a="http://schemas.openxmlformats.org/drawingml/2006/main">
+              <a:graphicData uri="http://schemas.openxmlformats.org/drawingml/2006/picture">
+                <pic:pic xmlns:pic="http://schemas.openxmlformats.org/drawingml/2006/picture">
+                  <pic:nvPicPr>
+                    <pic:cNvPr id="1" name=""/>
+                    <pic:cNvPicPr/>
+                  </pic:nvPicPr>
+                  <pic:blipFill>
+                    <a:blip r:embed="rId12">
+                      <a:extLst>
+                        <a:ext uri="{28A0092B-C50C-407E-A947-70E740481C1C}">
+                          <a14:useLocalDpi xmlns:a14="http://schemas.microsoft.com/office/drawing/2010/main" val="0"/>
+                        </a:ext>
+                      </a:extLst>
+                    </a:blip>
+                    <a:stretch>
+                      <a:fillRect/>
+                    </a:stretch>
+                  </pic:blipFill>
+                  <pic:spPr>
+                    <a:xfrm>
+                      <a:off x="0" y="0"/>
+                      <a:ext cx="5829300" cy="4052570"/>
+                    </a:xfrm>
+                    <a:prstGeom prst="rect">
+                      <a:avLst/>
+                    </a:prstGeom>
+                  </pic:spPr>
+                </pic:pic>
+              </a:graphicData>
+            </a:graphic>
+            <wp14:sizeRelH relativeFrom="margin">
+              <wp14:pctWidth>0</wp14:pctWidth>
+            </wp14:sizeRelH>
+            <wp14:sizeRelV relativeFrom="margin">
+              <wp14:pctHeight>0</wp14:pctHeight>
+            </wp14:sizeRelV>
+          </wp:anchor>
+        </w:drawing>
+      </w:r>
       <w:proofErr w:type="spellStart"/>
       <w:r>
         <w:t>Mo</w:t>
@@ -2078,102 +2190,348 @@
       <w:r>
         <w:t>kUp</w:t>
       </w:r>
+      <w:bookmarkEnd w:id="5"/>
       <w:bookmarkEnd w:id="6"/>
       <w:bookmarkEnd w:id="7"/>
-      <w:bookmarkEnd w:id="8"/>
       <w:proofErr w:type="spellEnd"/>
     </w:p>
     <w:p>
-      <w:pPr>
-        <w:spacing w:after="160" w:line="256" w:lineRule="auto"/>
-      </w:pPr>
       <w:r>
         <w:rPr>
-          <w:highlight w:val="yellow"/>
+          <w:noProof/>
+          <w:lang w:eastAsia="de-CH"/>
         </w:rPr>
-        <w:t xml:space="preserve">Dieser Abschnitt enthält alle </w:t>
-      </w:r>
-      <w:proofErr w:type="spellStart"/>
-      <w:r>
-        <w:rPr>
-          <w:highlight w:val="yellow"/>
-        </w:rPr>
-        <w:t>MockUps</w:t>
-      </w:r>
-      <w:proofErr w:type="spellEnd"/>
-      <w:r>
-        <w:rPr>
-          <w:highlight w:val="yellow"/>
-        </w:rPr>
-        <w:t xml:space="preserve"> inklusiv einer Beschreibung</w:t>
-      </w:r>
-      <w:r>
-        <w:rPr>
-          <w:highlight w:val="yellow"/>
-        </w:rPr>
-        <w:t xml:space="preserve">. Aus den </w:t>
-      </w:r>
-      <w:proofErr w:type="spellStart"/>
-      <w:r>
-        <w:rPr>
-          <w:highlight w:val="yellow"/>
-        </w:rPr>
-        <w:t>MockUps</w:t>
-      </w:r>
-      <w:proofErr w:type="spellEnd"/>
-      <w:r>
-        <w:rPr>
-          <w:highlight w:val="yellow"/>
-        </w:rPr>
-        <w:t xml:space="preserve"> sollte ersichtlich sein, mit welchen Swing Container, Layout Manager und Swing </w:t>
-      </w:r>
-      <w:proofErr w:type="spellStart"/>
-      <w:r>
-        <w:rPr>
-          <w:highlight w:val="yellow"/>
-        </w:rPr>
-        <w:t>Widgets</w:t>
-      </w:r>
-      <w:proofErr w:type="spellEnd"/>
-      <w:r>
-        <w:rPr>
-          <w:highlight w:val="yellow"/>
-        </w:rPr>
-        <w:t xml:space="preserve"> die GUIs erstellt werden sollen</w:t>
-      </w:r>
-      <w:r>
-        <w:rPr>
-          <w:highlight w:val="yellow"/>
-        </w:rPr>
-        <w:t>.</w:t>
+        <w:lastRenderedPageBreak/>
+        <w:drawing>
+          <wp:inline distT="0" distB="0" distL="0" distR="0" wp14:anchorId="548B743C" wp14:editId="76295618">
+            <wp:extent cx="6120130" cy="4243705"/>
+            <wp:effectExtent l="0" t="0" r="0" b="4445"/>
+            <wp:docPr id="8" name="Grafik 8"/>
+            <wp:cNvGraphicFramePr>
+              <a:graphicFrameLocks xmlns:a="http://schemas.openxmlformats.org/drawingml/2006/main" noChangeAspect="1"/>
+            </wp:cNvGraphicFramePr>
+            <a:graphic xmlns:a="http://schemas.openxmlformats.org/drawingml/2006/main">
+              <a:graphicData uri="http://schemas.openxmlformats.org/drawingml/2006/picture">
+                <pic:pic xmlns:pic="http://schemas.openxmlformats.org/drawingml/2006/picture">
+                  <pic:nvPicPr>
+                    <pic:cNvPr id="1" name=""/>
+                    <pic:cNvPicPr/>
+                  </pic:nvPicPr>
+                  <pic:blipFill>
+                    <a:blip r:embed="rId13"/>
+                    <a:stretch>
+                      <a:fillRect/>
+                    </a:stretch>
+                  </pic:blipFill>
+                  <pic:spPr>
+                    <a:xfrm>
+                      <a:off x="0" y="0"/>
+                      <a:ext cx="6120130" cy="4243705"/>
+                    </a:xfrm>
+                    <a:prstGeom prst="rect">
+                      <a:avLst/>
+                    </a:prstGeom>
+                  </pic:spPr>
+                </pic:pic>
+              </a:graphicData>
+            </a:graphic>
+          </wp:inline>
+        </w:drawing>
       </w:r>
     </w:p>
     <w:p>
-      <w:pPr>
-        <w:spacing w:after="160" w:line="256" w:lineRule="auto"/>
-      </w:pPr>
       <w:r>
-        <w:br w:type="page"/>
+        <w:rPr>
+          <w:noProof/>
+          <w:lang w:eastAsia="de-CH"/>
+        </w:rPr>
+        <w:drawing>
+          <wp:anchor distT="0" distB="0" distL="114300" distR="114300" simplePos="0" relativeHeight="251723776" behindDoc="0" locked="0" layoutInCell="1" allowOverlap="1">
+            <wp:simplePos x="0" y="0"/>
+            <wp:positionH relativeFrom="margin">
+              <wp:align>left</wp:align>
+            </wp:positionH>
+            <wp:positionV relativeFrom="paragraph">
+              <wp:posOffset>600075</wp:posOffset>
+            </wp:positionV>
+            <wp:extent cx="6120130" cy="4243705"/>
+            <wp:effectExtent l="0" t="0" r="0" b="4445"/>
+            <wp:wrapTopAndBottom/>
+            <wp:docPr id="6" name="Grafik 6"/>
+            <wp:cNvGraphicFramePr>
+              <a:graphicFrameLocks xmlns:a="http://schemas.openxmlformats.org/drawingml/2006/main" noChangeAspect="1"/>
+            </wp:cNvGraphicFramePr>
+            <a:graphic xmlns:a="http://schemas.openxmlformats.org/drawingml/2006/main">
+              <a:graphicData uri="http://schemas.openxmlformats.org/drawingml/2006/picture">
+                <pic:pic xmlns:pic="http://schemas.openxmlformats.org/drawingml/2006/picture">
+                  <pic:nvPicPr>
+                    <pic:cNvPr id="1" name=""/>
+                    <pic:cNvPicPr/>
+                  </pic:nvPicPr>
+                  <pic:blipFill>
+                    <a:blip r:embed="rId14">
+                      <a:extLst>
+                        <a:ext uri="{28A0092B-C50C-407E-A947-70E740481C1C}">
+                          <a14:useLocalDpi xmlns:a14="http://schemas.microsoft.com/office/drawing/2010/main" val="0"/>
+                        </a:ext>
+                      </a:extLst>
+                    </a:blip>
+                    <a:stretch>
+                      <a:fillRect/>
+                    </a:stretch>
+                  </pic:blipFill>
+                  <pic:spPr>
+                    <a:xfrm>
+                      <a:off x="0" y="0"/>
+                      <a:ext cx="6120130" cy="4243705"/>
+                    </a:xfrm>
+                    <a:prstGeom prst="rect">
+                      <a:avLst/>
+                    </a:prstGeom>
+                  </pic:spPr>
+                </pic:pic>
+              </a:graphicData>
+            </a:graphic>
+          </wp:anchor>
+        </w:drawing>
       </w:r>
     </w:p>
     <w:p>
+      <w:r>
+        <w:rPr>
+          <w:noProof/>
+          <w:lang w:eastAsia="de-CH"/>
+        </w:rPr>
+        <w:lastRenderedPageBreak/>
+        <w:drawing>
+          <wp:inline distT="0" distB="0" distL="0" distR="0" wp14:anchorId="6BDCD09F" wp14:editId="0BCD7AF3">
+            <wp:extent cx="6120130" cy="4251960"/>
+            <wp:effectExtent l="0" t="0" r="0" b="0"/>
+            <wp:docPr id="9" name="Grafik 9"/>
+            <wp:cNvGraphicFramePr>
+              <a:graphicFrameLocks xmlns:a="http://schemas.openxmlformats.org/drawingml/2006/main" noChangeAspect="1"/>
+            </wp:cNvGraphicFramePr>
+            <a:graphic xmlns:a="http://schemas.openxmlformats.org/drawingml/2006/main">
+              <a:graphicData uri="http://schemas.openxmlformats.org/drawingml/2006/picture">
+                <pic:pic xmlns:pic="http://schemas.openxmlformats.org/drawingml/2006/picture">
+                  <pic:nvPicPr>
+                    <pic:cNvPr id="1" name=""/>
+                    <pic:cNvPicPr/>
+                  </pic:nvPicPr>
+                  <pic:blipFill>
+                    <a:blip r:embed="rId15"/>
+                    <a:stretch>
+                      <a:fillRect/>
+                    </a:stretch>
+                  </pic:blipFill>
+                  <pic:spPr>
+                    <a:xfrm>
+                      <a:off x="0" y="0"/>
+                      <a:ext cx="6120130" cy="4251960"/>
+                    </a:xfrm>
+                    <a:prstGeom prst="rect">
+                      <a:avLst/>
+                    </a:prstGeom>
+                  </pic:spPr>
+                </pic:pic>
+              </a:graphicData>
+            </a:graphic>
+          </wp:inline>
+        </w:drawing>
+      </w:r>
+    </w:p>
+    <w:p>
+      <w:r>
+        <w:rPr>
+          <w:noProof/>
+          <w:lang w:eastAsia="de-CH"/>
+        </w:rPr>
+        <w:drawing>
+          <wp:inline distT="0" distB="0" distL="0" distR="0" wp14:anchorId="4AC73246" wp14:editId="1D361DAC">
+            <wp:extent cx="6120130" cy="4255770"/>
+            <wp:effectExtent l="0" t="0" r="0" b="0"/>
+            <wp:docPr id="10" name="Grafik 10"/>
+            <wp:cNvGraphicFramePr>
+              <a:graphicFrameLocks xmlns:a="http://schemas.openxmlformats.org/drawingml/2006/main" noChangeAspect="1"/>
+            </wp:cNvGraphicFramePr>
+            <a:graphic xmlns:a="http://schemas.openxmlformats.org/drawingml/2006/main">
+              <a:graphicData uri="http://schemas.openxmlformats.org/drawingml/2006/picture">
+                <pic:pic xmlns:pic="http://schemas.openxmlformats.org/drawingml/2006/picture">
+                  <pic:nvPicPr>
+                    <pic:cNvPr id="1" name=""/>
+                    <pic:cNvPicPr/>
+                  </pic:nvPicPr>
+                  <pic:blipFill>
+                    <a:blip r:embed="rId16"/>
+                    <a:stretch>
+                      <a:fillRect/>
+                    </a:stretch>
+                  </pic:blipFill>
+                  <pic:spPr>
+                    <a:xfrm>
+                      <a:off x="0" y="0"/>
+                      <a:ext cx="6120130" cy="4255770"/>
+                    </a:xfrm>
+                    <a:prstGeom prst="rect">
+                      <a:avLst/>
+                    </a:prstGeom>
+                  </pic:spPr>
+                </pic:pic>
+              </a:graphicData>
+            </a:graphic>
+          </wp:inline>
+        </w:drawing>
+      </w:r>
+    </w:p>
+    <w:p/>
+    <w:p>
+      <w:r>
+        <w:rPr>
+          <w:noProof/>
+          <w:lang w:eastAsia="de-CH"/>
+        </w:rPr>
+        <w:lastRenderedPageBreak/>
+        <w:drawing>
+          <wp:inline distT="0" distB="0" distL="0" distR="0" wp14:anchorId="249AF0B6" wp14:editId="5255970A">
+            <wp:extent cx="6120130" cy="4251960"/>
+            <wp:effectExtent l="0" t="0" r="0" b="0"/>
+            <wp:docPr id="11" name="Grafik 11"/>
+            <wp:cNvGraphicFramePr>
+              <a:graphicFrameLocks xmlns:a="http://schemas.openxmlformats.org/drawingml/2006/main" noChangeAspect="1"/>
+            </wp:cNvGraphicFramePr>
+            <a:graphic xmlns:a="http://schemas.openxmlformats.org/drawingml/2006/main">
+              <a:graphicData uri="http://schemas.openxmlformats.org/drawingml/2006/picture">
+                <pic:pic xmlns:pic="http://schemas.openxmlformats.org/drawingml/2006/picture">
+                  <pic:nvPicPr>
+                    <pic:cNvPr id="1" name=""/>
+                    <pic:cNvPicPr/>
+                  </pic:nvPicPr>
+                  <pic:blipFill>
+                    <a:blip r:embed="rId17"/>
+                    <a:stretch>
+                      <a:fillRect/>
+                    </a:stretch>
+                  </pic:blipFill>
+                  <pic:spPr>
+                    <a:xfrm>
+                      <a:off x="0" y="0"/>
+                      <a:ext cx="6120130" cy="4251960"/>
+                    </a:xfrm>
+                    <a:prstGeom prst="rect">
+                      <a:avLst/>
+                    </a:prstGeom>
+                  </pic:spPr>
+                </pic:pic>
+              </a:graphicData>
+            </a:graphic>
+          </wp:inline>
+        </w:drawing>
+      </w:r>
+    </w:p>
+    <w:p>
+      <w:r>
+        <w:rPr>
+          <w:noProof/>
+          <w:lang w:eastAsia="de-CH"/>
+        </w:rPr>
+        <w:drawing>
+          <wp:inline distT="0" distB="0" distL="0" distR="0" wp14:anchorId="1CA2C2B9" wp14:editId="2EB2571C">
+            <wp:extent cx="6120130" cy="4255135"/>
+            <wp:effectExtent l="0" t="0" r="0" b="0"/>
+            <wp:docPr id="12" name="Grafik 12"/>
+            <wp:cNvGraphicFramePr>
+              <a:graphicFrameLocks xmlns:a="http://schemas.openxmlformats.org/drawingml/2006/main" noChangeAspect="1"/>
+            </wp:cNvGraphicFramePr>
+            <a:graphic xmlns:a="http://schemas.openxmlformats.org/drawingml/2006/main">
+              <a:graphicData uri="http://schemas.openxmlformats.org/drawingml/2006/picture">
+                <pic:pic xmlns:pic="http://schemas.openxmlformats.org/drawingml/2006/picture">
+                  <pic:nvPicPr>
+                    <pic:cNvPr id="1" name=""/>
+                    <pic:cNvPicPr/>
+                  </pic:nvPicPr>
+                  <pic:blipFill>
+                    <a:blip r:embed="rId18"/>
+                    <a:stretch>
+                      <a:fillRect/>
+                    </a:stretch>
+                  </pic:blipFill>
+                  <pic:spPr>
+                    <a:xfrm>
+                      <a:off x="0" y="0"/>
+                      <a:ext cx="6120130" cy="4255135"/>
+                    </a:xfrm>
+                    <a:prstGeom prst="rect">
+                      <a:avLst/>
+                    </a:prstGeom>
+                  </pic:spPr>
+                </pic:pic>
+              </a:graphicData>
+            </a:graphic>
+          </wp:inline>
+        </w:drawing>
+      </w:r>
+    </w:p>
+    <w:p>
+      <w:r>
+        <w:rPr>
+          <w:noProof/>
+          <w:lang w:eastAsia="de-CH"/>
+        </w:rPr>
+        <w:lastRenderedPageBreak/>
+        <w:drawing>
+          <wp:inline distT="0" distB="0" distL="0" distR="0" wp14:anchorId="5FC08DB3" wp14:editId="2DBD5B30">
+            <wp:extent cx="6120130" cy="4265295"/>
+            <wp:effectExtent l="0" t="0" r="0" b="1905"/>
+            <wp:docPr id="13" name="Grafik 13"/>
+            <wp:cNvGraphicFramePr>
+              <a:graphicFrameLocks xmlns:a="http://schemas.openxmlformats.org/drawingml/2006/main" noChangeAspect="1"/>
+            </wp:cNvGraphicFramePr>
+            <a:graphic xmlns:a="http://schemas.openxmlformats.org/drawingml/2006/main">
+              <a:graphicData uri="http://schemas.openxmlformats.org/drawingml/2006/picture">
+                <pic:pic xmlns:pic="http://schemas.openxmlformats.org/drawingml/2006/picture">
+                  <pic:nvPicPr>
+                    <pic:cNvPr id="1" name=""/>
+                    <pic:cNvPicPr/>
+                  </pic:nvPicPr>
+                  <pic:blipFill>
+                    <a:blip r:embed="rId19"/>
+                    <a:stretch>
+                      <a:fillRect/>
+                    </a:stretch>
+                  </pic:blipFill>
+                  <pic:spPr>
+                    <a:xfrm>
+                      <a:off x="0" y="0"/>
+                      <a:ext cx="6120130" cy="4265295"/>
+                    </a:xfrm>
+                    <a:prstGeom prst="rect">
+                      <a:avLst/>
+                    </a:prstGeom>
+                  </pic:spPr>
+                </pic:pic>
+              </a:graphicData>
+            </a:graphic>
+          </wp:inline>
+        </w:drawing>
+      </w:r>
+    </w:p>
+    <w:p>
       <w:pPr>
         <w:pStyle w:val="berschrift1"/>
         <w:spacing w:before="0" w:line="240" w:lineRule="auto"/>
       </w:pPr>
-      <w:bookmarkStart w:id="9" w:name="_Toc440024422"/>
-      <w:bookmarkStart w:id="10" w:name="_Toc471393538"/>
-      <w:bookmarkStart w:id="11" w:name="_Toc479154642"/>
+      <w:bookmarkStart w:id="8" w:name="_Toc440024422"/>
+      <w:bookmarkStart w:id="9" w:name="_Toc471393538"/>
+      <w:bookmarkStart w:id="10" w:name="_Toc479154642"/>
       <w:r>
-        <w:lastRenderedPageBreak/>
         <w:t xml:space="preserve">OO Analyse- / </w:t>
       </w:r>
       <w:r>
         <w:t>Design</w:t>
       </w:r>
+      <w:bookmarkEnd w:id="8"/>
       <w:bookmarkEnd w:id="9"/>
       <w:bookmarkEnd w:id="10"/>
-      <w:bookmarkEnd w:id="11"/>
     </w:p>
     <w:p>
       <w:pPr>
@@ -2185,15 +2543,15 @@
         <w:spacing w:before="120" w:after="120" w:line="240" w:lineRule="auto"/>
         <w:ind w:left="576" w:hanging="576"/>
       </w:pPr>
-      <w:bookmarkStart w:id="12" w:name="_Toc440024423"/>
-      <w:bookmarkStart w:id="13" w:name="_Toc471393539"/>
-      <w:bookmarkStart w:id="14" w:name="_Toc479154643"/>
+      <w:bookmarkStart w:id="11" w:name="_Toc440024423"/>
+      <w:bookmarkStart w:id="12" w:name="_Toc471393539"/>
+      <w:bookmarkStart w:id="13" w:name="_Toc479154643"/>
       <w:r>
         <w:t>Klassendiagramm</w:t>
       </w:r>
+      <w:bookmarkEnd w:id="11"/>
       <w:bookmarkEnd w:id="12"/>
       <w:bookmarkEnd w:id="13"/>
-      <w:bookmarkEnd w:id="14"/>
     </w:p>
     <w:p>
       <w:pPr>
@@ -2253,6 +2611,8 @@
         </w:rPr>
         <w:t xml:space="preserve"> angegeben werden. Java Standard Klassen und Klassen aus verwendeten Frameworks müssen nicht modelliert werden, ausser es trägt zu einem besseren Verständnis bei.</w:t>
       </w:r>
+      <w:bookmarkStart w:id="14" w:name="_GoBack"/>
+      <w:bookmarkEnd w:id="14"/>
     </w:p>
     <w:p>
       <w:pPr>
@@ -2267,6 +2627,7 @@
       <w:bookmarkStart w:id="15" w:name="_Toc471393540"/>
       <w:bookmarkStart w:id="16" w:name="_Toc479154644"/>
       <w:r>
+        <w:lastRenderedPageBreak/>
         <w:t>ERM</w:t>
       </w:r>
       <w:bookmarkEnd w:id="15"/>
@@ -2274,59 +2635,55 @@
     </w:p>
     <w:p>
       <w:pPr>
-        <w:rPr>
-          <w:highlight w:val="yellow"/>
-        </w:rPr>
-      </w:pPr>
-      <w:r>
-        <w:rPr>
-          <w:highlight w:val="yellow"/>
-        </w:rPr>
-        <w:t>Ein v</w:t>
-      </w:r>
-      <w:r>
-        <w:rPr>
-          <w:highlight w:val="yellow"/>
-        </w:rPr>
-        <w:t>ollständiges Entity-</w:t>
-      </w:r>
-      <w:proofErr w:type="spellStart"/>
-      <w:r>
-        <w:rPr>
-          <w:highlight w:val="yellow"/>
-        </w:rPr>
-        <w:t>Relationship</w:t>
-      </w:r>
-      <w:proofErr w:type="spellEnd"/>
-      <w:r>
-        <w:rPr>
-          <w:highlight w:val="yellow"/>
-        </w:rPr>
-        <w:t>-</w:t>
-      </w:r>
-      <w:r>
-        <w:rPr>
-          <w:highlight w:val="yellow"/>
-        </w:rPr>
-        <w:t>Model der Datenbank</w:t>
-      </w:r>
-      <w:r>
-        <w:rPr>
-          <w:highlight w:val="yellow"/>
-        </w:rPr>
-        <w:t>.</w:t>
-      </w:r>
-    </w:p>
-    <w:p>
-      <w:pPr>
         <w:spacing w:after="160" w:line="259" w:lineRule="auto"/>
         <w:rPr>
           <w:highlight w:val="yellow"/>
         </w:rPr>
       </w:pPr>
+      <w:r>
+        <w:rPr>
+          <w:noProof/>
+          <w:lang w:eastAsia="de-CH"/>
+        </w:rPr>
+        <w:drawing>
+          <wp:inline distT="0" distB="0" distL="0" distR="0" wp14:anchorId="0CA5D85A" wp14:editId="715F5107">
+            <wp:extent cx="6120130" cy="4772025"/>
+            <wp:effectExtent l="0" t="0" r="0" b="9525"/>
+            <wp:docPr id="14" name="Grafik 14"/>
+            <wp:cNvGraphicFramePr>
+              <a:graphicFrameLocks xmlns:a="http://schemas.openxmlformats.org/drawingml/2006/main" noChangeAspect="1"/>
+            </wp:cNvGraphicFramePr>
+            <a:graphic xmlns:a="http://schemas.openxmlformats.org/drawingml/2006/main">
+              <a:graphicData uri="http://schemas.openxmlformats.org/drawingml/2006/picture">
+                <pic:pic xmlns:pic="http://schemas.openxmlformats.org/drawingml/2006/picture">
+                  <pic:nvPicPr>
+                    <pic:cNvPr id="1" name=""/>
+                    <pic:cNvPicPr/>
+                  </pic:nvPicPr>
+                  <pic:blipFill>
+                    <a:blip r:embed="rId20"/>
+                    <a:stretch>
+                      <a:fillRect/>
+                    </a:stretch>
+                  </pic:blipFill>
+                  <pic:spPr>
+                    <a:xfrm>
+                      <a:off x="0" y="0"/>
+                      <a:ext cx="6120130" cy="4772025"/>
+                    </a:xfrm>
+                    <a:prstGeom prst="rect">
+                      <a:avLst/>
+                    </a:prstGeom>
+                  </pic:spPr>
+                </pic:pic>
+              </a:graphicData>
+            </a:graphic>
+          </wp:inline>
+        </w:drawing>
+      </w:r>
     </w:p>
     <w:sectPr>
-      <w:footerReference w:type="default" r:id="rId11"/>
+      <w:footerReference w:type="default" r:id="rId21"/>
       <w:pgSz w:w="11906" w:h="16838" w:code="9"/>
       <w:pgMar w:top="1134" w:right="1134" w:bottom="1134" w:left="1134" w:header="709" w:footer="454" w:gutter="0"/>
       <w:pgNumType w:start="0"/>
@@ -2551,7 +2908,7 @@
                 <w:sz w:val="16"/>
                 <w:szCs w:val="16"/>
               </w:rPr>
-              <w:t>1</w:t>
+              <w:t>8</w:t>
             </w:r>
             <w:r>
               <w:rPr>
@@ -6491,7 +6848,7 @@
 </file>
 
 <file path=customXml/itemProps1.xml><?xml version="1.0" encoding="utf-8"?>
-<ds:datastoreItem xmlns:ds="http://schemas.openxmlformats.org/officeDocument/2006/customXml" ds:itemID="{ABA31C51-6608-4875-BF8A-EFBAC6240224}">
+<ds:datastoreItem xmlns:ds="http://schemas.openxmlformats.org/officeDocument/2006/customXml" ds:itemID="{CC4C4FF2-FE9F-43CA-89A0-679DC8118E89}">
   <ds:schemaRefs>
     <ds:schemaRef ds:uri="http://schemas.openxmlformats.org/officeDocument/2006/bibliography"/>
   </ds:schemaRefs>

</xml_diff>